<commit_message>
chapter 10-2 has been finished
</commit_message>
<xml_diff>
--- a/Chapters/Chapter10_02.docx
+++ b/Chapters/Chapter10_02.docx
@@ -193,15 +193,505 @@
     </w:p>
     <w:p>
       <w:pPr>
+        <w:ind w:left="400"/>
+      </w:pPr>
+      <w:r>
+        <w:rPr>
+          <w:rFonts w:hint="eastAsia"/>
+        </w:rPr>
+        <w:t>[</w:t>
+      </w:r>
+      <w:r>
+        <w:t>chat03.html]</w:t>
+      </w:r>
+    </w:p>
+    <w:p>
+      <w:pPr>
         <w:pStyle w:val="a3"/>
         <w:numPr>
           <w:ilvl w:val="0"/>
           <w:numId w:val="1"/>
         </w:numPr>
         <w:ind w:leftChars="0"/>
-        <w:rPr>
-          <w:rFonts w:hint="eastAsia"/>
-          <w:b/>
+      </w:pPr>
+      <w:proofErr w:type="spellStart"/>
+      <w:r>
+        <w:rPr>
+          <w:rFonts w:hint="eastAsia"/>
+        </w:rPr>
+        <w:t>클라</w:t>
+      </w:r>
+      <w:proofErr w:type="spellEnd"/>
+      <w:r>
+        <w:rPr>
+          <w:rFonts w:hint="eastAsia"/>
+        </w:rPr>
+        <w:t xml:space="preserve"> 화면에 아이디,</w:t>
+      </w:r>
+      <w:r>
+        <w:t xml:space="preserve"> </w:t>
+      </w:r>
+      <w:r>
+        <w:rPr>
+          <w:rFonts w:hint="eastAsia"/>
+        </w:rPr>
+        <w:t>패스워드,</w:t>
+      </w:r>
+      <w:r>
+        <w:t xml:space="preserve"> </w:t>
+      </w:r>
+      <w:r>
+        <w:rPr>
+          <w:rFonts w:hint="eastAsia"/>
+        </w:rPr>
+        <w:t>닉네임</w:t>
+      </w:r>
+      <w:r>
+        <w:rPr>
+          <w:rFonts w:hint="eastAsia"/>
+        </w:rPr>
+        <w:t>,</w:t>
+      </w:r>
+      <w:r>
+        <w:t xml:space="preserve"> </w:t>
+      </w:r>
+      <w:r>
+        <w:rPr>
+          <w:rFonts w:hint="eastAsia"/>
+        </w:rPr>
+        <w:t>투데이 인사말을 추가하고 로그인/로그아웃 버튼을 생성한다.</w:t>
+      </w:r>
+      <w:r>
+        <w:t xml:space="preserve"> </w:t>
+      </w:r>
+    </w:p>
+    <w:p>
+      <w:pPr>
+        <w:pStyle w:val="a3"/>
+        <w:numPr>
+          <w:ilvl w:val="0"/>
+          <w:numId w:val="1"/>
+        </w:numPr>
+        <w:ind w:leftChars="0"/>
+      </w:pPr>
+      <w:r>
+        <w:rPr>
+          <w:rFonts w:hint="eastAsia"/>
+        </w:rPr>
+        <w:t xml:space="preserve">로그인 버튼 클릭 이벤트를 </w:t>
+      </w:r>
+      <w:proofErr w:type="spellStart"/>
+      <w:r>
+        <w:rPr>
+          <w:rFonts w:hint="eastAsia"/>
+        </w:rPr>
+        <w:t>바인드</w:t>
+      </w:r>
+      <w:proofErr w:type="spellEnd"/>
+      <w:r>
+        <w:rPr>
+          <w:rFonts w:hint="eastAsia"/>
+        </w:rPr>
+        <w:t xml:space="preserve"> 시킨다.</w:t>
+      </w:r>
+      <w:r>
+        <w:t xml:space="preserve"> </w:t>
+      </w:r>
+      <w:r>
+        <w:rPr>
+          <w:rFonts w:hint="eastAsia"/>
+        </w:rPr>
+        <w:t xml:space="preserve">입력 데이터는 역시 </w:t>
+      </w:r>
+      <w:r>
+        <w:t xml:space="preserve">output </w:t>
+      </w:r>
+      <w:r>
+        <w:rPr>
+          <w:rFonts w:hint="eastAsia"/>
+        </w:rPr>
+        <w:t xml:space="preserve">변수에 객체화 시켜 </w:t>
+      </w:r>
+      <w:r>
+        <w:t xml:space="preserve">‘login’ </w:t>
+      </w:r>
+      <w:r>
+        <w:rPr>
+          <w:rFonts w:hint="eastAsia"/>
+        </w:rPr>
+        <w:t xml:space="preserve">이벤트로 함께 </w:t>
+      </w:r>
+      <w:r>
+        <w:t xml:space="preserve">emit </w:t>
+      </w:r>
+      <w:r>
+        <w:rPr>
+          <w:rFonts w:hint="eastAsia"/>
+        </w:rPr>
+        <w:t>한다.</w:t>
+      </w:r>
+    </w:p>
+    <w:p>
+      <w:pPr>
+        <w:ind w:left="400"/>
+      </w:pPr>
+      <w:r>
+        <w:rPr>
+          <w:rFonts w:hint="eastAsia"/>
+        </w:rPr>
+        <w:t>[</w:t>
+      </w:r>
+      <w:r>
+        <w:t>app3.js]</w:t>
+      </w:r>
+    </w:p>
+    <w:p>
+      <w:pPr>
+        <w:pStyle w:val="a3"/>
+        <w:numPr>
+          <w:ilvl w:val="0"/>
+          <w:numId w:val="1"/>
+        </w:numPr>
+        <w:ind w:leftChars="0"/>
+      </w:pPr>
+      <w:r>
+        <w:t xml:space="preserve">login </w:t>
+      </w:r>
+      <w:r>
+        <w:rPr>
+          <w:rFonts w:hint="eastAsia"/>
+        </w:rPr>
+        <w:t>이벤트를 서버에서 처리하는 함수를 작성한다.</w:t>
+      </w:r>
+    </w:p>
+    <w:p>
+      <w:pPr>
+        <w:pStyle w:val="a3"/>
+        <w:numPr>
+          <w:ilvl w:val="0"/>
+          <w:numId w:val="29"/>
+        </w:numPr>
+        <w:ind w:leftChars="0"/>
+      </w:pPr>
+      <w:r>
+        <w:rPr>
+          <w:rFonts w:hint="eastAsia"/>
+        </w:rPr>
+        <w:t xml:space="preserve">우선 소켓 아이디를 임의의 </w:t>
+      </w:r>
+      <w:proofErr w:type="spellStart"/>
+      <w:r>
+        <w:t>login_ids</w:t>
+      </w:r>
+      <w:proofErr w:type="spellEnd"/>
+      <w:r>
+        <w:t xml:space="preserve">[login.id] </w:t>
+      </w:r>
+      <w:r>
+        <w:rPr>
+          <w:rFonts w:hint="eastAsia"/>
+        </w:rPr>
+        <w:t>객체</w:t>
+      </w:r>
+      <w:r>
+        <w:rPr>
+          <w:rFonts w:hint="eastAsia"/>
+        </w:rPr>
+        <w:t>에 할당한다.</w:t>
+      </w:r>
+    </w:p>
+    <w:p>
+      <w:pPr>
+        <w:pStyle w:val="a3"/>
+        <w:numPr>
+          <w:ilvl w:val="0"/>
+          <w:numId w:val="29"/>
+        </w:numPr>
+        <w:ind w:leftChars="0"/>
+      </w:pPr>
+      <w:r>
+        <w:rPr>
+          <w:rFonts w:hint="eastAsia"/>
+        </w:rPr>
+        <w:t xml:space="preserve">그리고 </w:t>
+      </w:r>
+      <w:proofErr w:type="spellStart"/>
+      <w:r>
+        <w:t>socket.login_id</w:t>
+      </w:r>
+      <w:proofErr w:type="spellEnd"/>
+      <w:r>
+        <w:rPr>
+          <w:rFonts w:hint="eastAsia"/>
+        </w:rPr>
+        <w:t xml:space="preserve">에는 </w:t>
+      </w:r>
+      <w:r>
+        <w:t>login.id</w:t>
+      </w:r>
+      <w:r>
+        <w:rPr>
+          <w:rFonts w:hint="eastAsia"/>
+        </w:rPr>
+        <w:t>를 할당한다.</w:t>
+      </w:r>
+    </w:p>
+    <w:p>
+      <w:pPr>
+        <w:pStyle w:val="a3"/>
+        <w:numPr>
+          <w:ilvl w:val="0"/>
+          <w:numId w:val="29"/>
+        </w:numPr>
+        <w:ind w:leftChars="0"/>
+      </w:pPr>
+      <w:r>
+        <w:rPr>
+          <w:rFonts w:hint="eastAsia"/>
+        </w:rPr>
+        <w:t xml:space="preserve">그리고 </w:t>
+      </w:r>
+      <w:proofErr w:type="spellStart"/>
+      <w:r>
+        <w:t>sendResponse</w:t>
+      </w:r>
+      <w:proofErr w:type="spellEnd"/>
+      <w:r>
+        <w:t xml:space="preserve"> </w:t>
+      </w:r>
+      <w:r>
+        <w:rPr>
+          <w:rFonts w:hint="eastAsia"/>
+        </w:rPr>
+        <w:t xml:space="preserve">함수를 정의한 후 </w:t>
+      </w:r>
+      <w:r>
+        <w:t>socket</w:t>
+      </w:r>
+      <w:r>
+        <w:rPr>
+          <w:rFonts w:hint="eastAsia"/>
+        </w:rPr>
+        <w:t xml:space="preserve">과 </w:t>
+      </w:r>
+      <w:r>
+        <w:t xml:space="preserve">command, code, </w:t>
+      </w:r>
+      <w:r>
+        <w:rPr>
+          <w:rFonts w:hint="eastAsia"/>
+        </w:rPr>
+        <w:t xml:space="preserve">메시지를 전달하면서 </w:t>
+      </w:r>
+      <w:proofErr w:type="spellStart"/>
+      <w:proofErr w:type="gramStart"/>
+      <w:r>
+        <w:t>socket.emit</w:t>
+      </w:r>
+      <w:proofErr w:type="spellEnd"/>
+      <w:proofErr w:type="gramEnd"/>
+      <w:r>
+        <w:rPr>
+          <w:rFonts w:hint="eastAsia"/>
+        </w:rPr>
+        <w:t xml:space="preserve">을 이용해 </w:t>
+      </w:r>
+      <w:r>
+        <w:t xml:space="preserve">response </w:t>
+      </w:r>
+      <w:r>
+        <w:rPr>
+          <w:rFonts w:hint="eastAsia"/>
+        </w:rPr>
+        <w:t xml:space="preserve">이벤트와 위 </w:t>
+      </w:r>
+      <w:r>
+        <w:t>4</w:t>
+      </w:r>
+      <w:r>
+        <w:rPr>
+          <w:rFonts w:hint="eastAsia"/>
+        </w:rPr>
+        <w:t xml:space="preserve">개의 파라미터를 </w:t>
+      </w:r>
+      <w:proofErr w:type="spellStart"/>
+      <w:r>
+        <w:t>statusObj</w:t>
+      </w:r>
+      <w:proofErr w:type="spellEnd"/>
+      <w:r>
+        <w:rPr>
+          <w:rFonts w:hint="eastAsia"/>
+        </w:rPr>
+        <w:t>라는 객체로 전달한다.</w:t>
+      </w:r>
+    </w:p>
+    <w:p>
+      <w:pPr>
+        <w:pStyle w:val="a3"/>
+        <w:numPr>
+          <w:ilvl w:val="0"/>
+          <w:numId w:val="1"/>
+        </w:numPr>
+        <w:ind w:leftChars="0"/>
+      </w:pPr>
+      <w:r>
+        <w:rPr>
+          <w:rFonts w:hint="eastAsia"/>
+        </w:rPr>
+        <w:t xml:space="preserve">이제 로그인 </w:t>
+      </w:r>
+      <w:r>
+        <w:t>ID</w:t>
+      </w:r>
+      <w:r>
+        <w:rPr>
+          <w:rFonts w:hint="eastAsia"/>
+        </w:rPr>
+        <w:t xml:space="preserve">를 사용해 소켓 </w:t>
+      </w:r>
+      <w:r>
+        <w:t>ID</w:t>
+      </w:r>
+      <w:r>
+        <w:rPr>
+          <w:rFonts w:hint="eastAsia"/>
+        </w:rPr>
+        <w:t xml:space="preserve">를 찾을 수 있으므로, </w:t>
+      </w:r>
+      <w:r>
+        <w:t xml:space="preserve">message </w:t>
+      </w:r>
+      <w:r>
+        <w:rPr>
+          <w:rFonts w:hint="eastAsia"/>
+        </w:rPr>
+        <w:t>이벤트 처리 코드를 수정한다.</w:t>
+      </w:r>
+      <w:r>
+        <w:t xml:space="preserve"> </w:t>
+      </w:r>
+      <w:proofErr w:type="spellStart"/>
+      <w:r>
+        <w:t>R</w:t>
+      </w:r>
+      <w:r>
+        <w:t>e</w:t>
+      </w:r>
+      <w:r>
+        <w:t>cepient</w:t>
+      </w:r>
+      <w:proofErr w:type="spellEnd"/>
+      <w:r>
+        <w:rPr>
+          <w:rFonts w:hint="eastAsia"/>
+        </w:rPr>
+        <w:t xml:space="preserve">가 </w:t>
+      </w:r>
+      <w:r>
+        <w:t>ALL</w:t>
+      </w:r>
+      <w:r>
+        <w:rPr>
+          <w:rFonts w:hint="eastAsia"/>
+        </w:rPr>
+        <w:t xml:space="preserve">이 아닌 </w:t>
+      </w:r>
+      <w:proofErr w:type="spellStart"/>
+      <w:r>
+        <w:t>login_ids</w:t>
+      </w:r>
+      <w:proofErr w:type="spellEnd"/>
+      <w:r>
+        <w:t>[</w:t>
+      </w:r>
+      <w:proofErr w:type="spellStart"/>
+      <w:proofErr w:type="gramStart"/>
+      <w:r>
+        <w:t>message.recepient</w:t>
+      </w:r>
+      <w:proofErr w:type="spellEnd"/>
+      <w:proofErr w:type="gramEnd"/>
+      <w:r>
+        <w:t>]</w:t>
+      </w:r>
+      <w:r>
+        <w:rPr>
+          <w:rFonts w:hint="eastAsia"/>
+        </w:rPr>
+        <w:t xml:space="preserve">이면 </w:t>
+      </w:r>
+      <w:proofErr w:type="spellStart"/>
+      <w:r>
+        <w:t>io.sockets.connected</w:t>
+      </w:r>
+      <w:proofErr w:type="spellEnd"/>
+      <w:r>
+        <w:t>…</w:t>
+      </w:r>
+      <w:r>
+        <w:rPr>
+          <w:rFonts w:hint="eastAsia"/>
+        </w:rPr>
+        <w:t xml:space="preserve">에서 해당 </w:t>
+      </w:r>
+      <w:r>
+        <w:t>id</w:t>
+      </w:r>
+      <w:r>
+        <w:rPr>
+          <w:rFonts w:hint="eastAsia"/>
+        </w:rPr>
+        <w:t xml:space="preserve">를 찾아 메시지를 </w:t>
+      </w:r>
+      <w:r>
+        <w:t>emit</w:t>
+      </w:r>
+      <w:r>
+        <w:rPr>
+          <w:rFonts w:hint="eastAsia"/>
+        </w:rPr>
+        <w:t>한다.</w:t>
+      </w:r>
+    </w:p>
+    <w:p>
+      <w:pPr>
+        <w:pStyle w:val="a3"/>
+        <w:numPr>
+          <w:ilvl w:val="0"/>
+          <w:numId w:val="1"/>
+        </w:numPr>
+        <w:ind w:leftChars="0"/>
+      </w:pPr>
+      <w:r>
+        <w:rPr>
+          <w:rFonts w:hint="eastAsia"/>
+        </w:rPr>
+        <w:t>그리고</w:t>
+      </w:r>
+      <w:r>
+        <w:t xml:space="preserve"> chat03.html</w:t>
+      </w:r>
+      <w:r>
+        <w:rPr>
+          <w:rFonts w:hint="eastAsia"/>
+        </w:rPr>
+        <w:t xml:space="preserve">에서도 </w:t>
+      </w:r>
+      <w:r>
+        <w:t xml:space="preserve">response </w:t>
+      </w:r>
+      <w:r>
+        <w:rPr>
+          <w:rFonts w:hint="eastAsia"/>
+        </w:rPr>
+        <w:t>이벤트에 대한 정의를 내린다.</w:t>
+      </w:r>
+    </w:p>
+    <w:p>
+      <w:pPr>
+        <w:rPr>
+          <w:rFonts w:hint="eastAsia"/>
         </w:rPr>
       </w:pPr>
       <w:bookmarkStart w:id="0" w:name="_GoBack"/>
@@ -383,6 +873,119 @@
     </w:lvl>
   </w:abstractNum>
   <w:abstractNum w:abstractNumId="1" w15:restartNumberingAfterBreak="0">
+    <w:nsid w:val="04696874"/>
+    <w:multiLevelType w:val="hybridMultilevel"/>
+    <w:tmpl w:val="00005B86"/>
+    <w:lvl w:ilvl="0" w:tplc="05FE1A44">
+      <w:start w:val="10"/>
+      <w:numFmt w:val="bullet"/>
+      <w:lvlText w:val="-"/>
+      <w:lvlJc w:val="left"/>
+      <w:pPr>
+        <w:ind w:left="1120" w:hanging="360"/>
+      </w:pPr>
+      <w:rPr>
+        <w:rFonts w:ascii="맑은 고딕" w:eastAsia="맑은 고딕" w:hAnsi="맑은 고딕" w:cstheme="minorBidi" w:hint="eastAsia"/>
+      </w:rPr>
+    </w:lvl>
+    <w:lvl w:ilvl="1" w:tplc="04090003" w:tentative="1">
+      <w:start w:val="1"/>
+      <w:numFmt w:val="bullet"/>
+      <w:lvlText w:val=""/>
+      <w:lvlJc w:val="left"/>
+      <w:pPr>
+        <w:ind w:left="1560" w:hanging="400"/>
+      </w:pPr>
+      <w:rPr>
+        <w:rFonts w:ascii="Wingdings" w:hAnsi="Wingdings" w:hint="default"/>
+      </w:rPr>
+    </w:lvl>
+    <w:lvl w:ilvl="2" w:tplc="04090005" w:tentative="1">
+      <w:start w:val="1"/>
+      <w:numFmt w:val="bullet"/>
+      <w:lvlText w:val=""/>
+      <w:lvlJc w:val="left"/>
+      <w:pPr>
+        <w:ind w:left="1960" w:hanging="400"/>
+      </w:pPr>
+      <w:rPr>
+        <w:rFonts w:ascii="Wingdings" w:hAnsi="Wingdings" w:hint="default"/>
+      </w:rPr>
+    </w:lvl>
+    <w:lvl w:ilvl="3" w:tplc="04090001" w:tentative="1">
+      <w:start w:val="1"/>
+      <w:numFmt w:val="bullet"/>
+      <w:lvlText w:val=""/>
+      <w:lvlJc w:val="left"/>
+      <w:pPr>
+        <w:ind w:left="2360" w:hanging="400"/>
+      </w:pPr>
+      <w:rPr>
+        <w:rFonts w:ascii="Wingdings" w:hAnsi="Wingdings" w:hint="default"/>
+      </w:rPr>
+    </w:lvl>
+    <w:lvl w:ilvl="4" w:tplc="04090003" w:tentative="1">
+      <w:start w:val="1"/>
+      <w:numFmt w:val="bullet"/>
+      <w:lvlText w:val=""/>
+      <w:lvlJc w:val="left"/>
+      <w:pPr>
+        <w:ind w:left="2760" w:hanging="400"/>
+      </w:pPr>
+      <w:rPr>
+        <w:rFonts w:ascii="Wingdings" w:hAnsi="Wingdings" w:hint="default"/>
+      </w:rPr>
+    </w:lvl>
+    <w:lvl w:ilvl="5" w:tplc="04090005" w:tentative="1">
+      <w:start w:val="1"/>
+      <w:numFmt w:val="bullet"/>
+      <w:lvlText w:val=""/>
+      <w:lvlJc w:val="left"/>
+      <w:pPr>
+        <w:ind w:left="3160" w:hanging="400"/>
+      </w:pPr>
+      <w:rPr>
+        <w:rFonts w:ascii="Wingdings" w:hAnsi="Wingdings" w:hint="default"/>
+      </w:rPr>
+    </w:lvl>
+    <w:lvl w:ilvl="6" w:tplc="04090001" w:tentative="1">
+      <w:start w:val="1"/>
+      <w:numFmt w:val="bullet"/>
+      <w:lvlText w:val=""/>
+      <w:lvlJc w:val="left"/>
+      <w:pPr>
+        <w:ind w:left="3560" w:hanging="400"/>
+      </w:pPr>
+      <w:rPr>
+        <w:rFonts w:ascii="Wingdings" w:hAnsi="Wingdings" w:hint="default"/>
+      </w:rPr>
+    </w:lvl>
+    <w:lvl w:ilvl="7" w:tplc="04090003" w:tentative="1">
+      <w:start w:val="1"/>
+      <w:numFmt w:val="bullet"/>
+      <w:lvlText w:val=""/>
+      <w:lvlJc w:val="left"/>
+      <w:pPr>
+        <w:ind w:left="3960" w:hanging="400"/>
+      </w:pPr>
+      <w:rPr>
+        <w:rFonts w:ascii="Wingdings" w:hAnsi="Wingdings" w:hint="default"/>
+      </w:rPr>
+    </w:lvl>
+    <w:lvl w:ilvl="8" w:tplc="04090005" w:tentative="1">
+      <w:start w:val="1"/>
+      <w:numFmt w:val="bullet"/>
+      <w:lvlText w:val=""/>
+      <w:lvlJc w:val="left"/>
+      <w:pPr>
+        <w:ind w:left="4360" w:hanging="400"/>
+      </w:pPr>
+      <w:rPr>
+        <w:rFonts w:ascii="Wingdings" w:hAnsi="Wingdings" w:hint="default"/>
+      </w:rPr>
+    </w:lvl>
+  </w:abstractNum>
+  <w:abstractNum w:abstractNumId="2" w15:restartNumberingAfterBreak="0">
     <w:nsid w:val="0B420E6B"/>
     <w:multiLevelType w:val="hybridMultilevel"/>
     <w:tmpl w:val="E03015DA"/>
@@ -495,7 +1098,7 @@
       </w:rPr>
     </w:lvl>
   </w:abstractNum>
-  <w:abstractNum w:abstractNumId="2" w15:restartNumberingAfterBreak="0">
+  <w:abstractNum w:abstractNumId="3" w15:restartNumberingAfterBreak="0">
     <w:nsid w:val="0CA716D4"/>
     <w:multiLevelType w:val="hybridMultilevel"/>
     <w:tmpl w:val="BB22ACCE"/>
@@ -608,7 +1211,7 @@
       </w:rPr>
     </w:lvl>
   </w:abstractNum>
-  <w:abstractNum w:abstractNumId="3" w15:restartNumberingAfterBreak="0">
+  <w:abstractNum w:abstractNumId="4" w15:restartNumberingAfterBreak="0">
     <w:nsid w:val="0FF96C81"/>
     <w:multiLevelType w:val="hybridMultilevel"/>
     <w:tmpl w:val="0688E6FE"/>
@@ -721,7 +1324,7 @@
       </w:rPr>
     </w:lvl>
   </w:abstractNum>
-  <w:abstractNum w:abstractNumId="4" w15:restartNumberingAfterBreak="0">
+  <w:abstractNum w:abstractNumId="5" w15:restartNumberingAfterBreak="0">
     <w:nsid w:val="12C010D7"/>
     <w:multiLevelType w:val="hybridMultilevel"/>
     <w:tmpl w:val="C79A0138"/>
@@ -834,7 +1437,7 @@
       </w:rPr>
     </w:lvl>
   </w:abstractNum>
-  <w:abstractNum w:abstractNumId="5" w15:restartNumberingAfterBreak="0">
+  <w:abstractNum w:abstractNumId="6" w15:restartNumberingAfterBreak="0">
     <w:nsid w:val="1B3D1DA7"/>
     <w:multiLevelType w:val="hybridMultilevel"/>
     <w:tmpl w:val="4EE89E20"/>
@@ -947,7 +1550,7 @@
       </w:rPr>
     </w:lvl>
   </w:abstractNum>
-  <w:abstractNum w:abstractNumId="6" w15:restartNumberingAfterBreak="0">
+  <w:abstractNum w:abstractNumId="7" w15:restartNumberingAfterBreak="0">
     <w:nsid w:val="1C4E1F6F"/>
     <w:multiLevelType w:val="hybridMultilevel"/>
     <w:tmpl w:val="5846DDFC"/>
@@ -1036,7 +1639,7 @@
       </w:pPr>
     </w:lvl>
   </w:abstractNum>
-  <w:abstractNum w:abstractNumId="7" w15:restartNumberingAfterBreak="0">
+  <w:abstractNum w:abstractNumId="8" w15:restartNumberingAfterBreak="0">
     <w:nsid w:val="24691A5E"/>
     <w:multiLevelType w:val="hybridMultilevel"/>
     <w:tmpl w:val="AF3AD6D2"/>
@@ -1149,7 +1752,7 @@
       </w:rPr>
     </w:lvl>
   </w:abstractNum>
-  <w:abstractNum w:abstractNumId="8" w15:restartNumberingAfterBreak="0">
+  <w:abstractNum w:abstractNumId="9" w15:restartNumberingAfterBreak="0">
     <w:nsid w:val="26FE1E18"/>
     <w:multiLevelType w:val="hybridMultilevel"/>
     <w:tmpl w:val="6C407398"/>
@@ -1264,7 +1867,7 @@
       </w:rPr>
     </w:lvl>
   </w:abstractNum>
-  <w:abstractNum w:abstractNumId="9" w15:restartNumberingAfterBreak="0">
+  <w:abstractNum w:abstractNumId="10" w15:restartNumberingAfterBreak="0">
     <w:nsid w:val="27785B8A"/>
     <w:multiLevelType w:val="hybridMultilevel"/>
     <w:tmpl w:val="49828F34"/>
@@ -1377,7 +1980,7 @@
       </w:rPr>
     </w:lvl>
   </w:abstractNum>
-  <w:abstractNum w:abstractNumId="10" w15:restartNumberingAfterBreak="0">
+  <w:abstractNum w:abstractNumId="11" w15:restartNumberingAfterBreak="0">
     <w:nsid w:val="28587BC5"/>
     <w:multiLevelType w:val="hybridMultilevel"/>
     <w:tmpl w:val="D444CE7E"/>
@@ -1466,7 +2069,7 @@
       </w:pPr>
     </w:lvl>
   </w:abstractNum>
-  <w:abstractNum w:abstractNumId="11" w15:restartNumberingAfterBreak="0">
+  <w:abstractNum w:abstractNumId="12" w15:restartNumberingAfterBreak="0">
     <w:nsid w:val="2BB86C78"/>
     <w:multiLevelType w:val="hybridMultilevel"/>
     <w:tmpl w:val="8984EFD6"/>
@@ -1555,7 +2158,7 @@
       </w:pPr>
     </w:lvl>
   </w:abstractNum>
-  <w:abstractNum w:abstractNumId="12" w15:restartNumberingAfterBreak="0">
+  <w:abstractNum w:abstractNumId="13" w15:restartNumberingAfterBreak="0">
     <w:nsid w:val="3DF069C6"/>
     <w:multiLevelType w:val="hybridMultilevel"/>
     <w:tmpl w:val="EA74268A"/>
@@ -1668,7 +2271,7 @@
       </w:rPr>
     </w:lvl>
   </w:abstractNum>
-  <w:abstractNum w:abstractNumId="13" w15:restartNumberingAfterBreak="0">
+  <w:abstractNum w:abstractNumId="14" w15:restartNumberingAfterBreak="0">
     <w:nsid w:val="3E020B13"/>
     <w:multiLevelType w:val="hybridMultilevel"/>
     <w:tmpl w:val="727C89A2"/>
@@ -1780,7 +2383,7 @@
       </w:rPr>
     </w:lvl>
   </w:abstractNum>
-  <w:abstractNum w:abstractNumId="14" w15:restartNumberingAfterBreak="0">
+  <w:abstractNum w:abstractNumId="15" w15:restartNumberingAfterBreak="0">
     <w:nsid w:val="3E9A5498"/>
     <w:multiLevelType w:val="hybridMultilevel"/>
     <w:tmpl w:val="0988FCF0"/>
@@ -1869,7 +2472,7 @@
       </w:pPr>
     </w:lvl>
   </w:abstractNum>
-  <w:abstractNum w:abstractNumId="15" w15:restartNumberingAfterBreak="0">
+  <w:abstractNum w:abstractNumId="16" w15:restartNumberingAfterBreak="0">
     <w:nsid w:val="3FCC2E47"/>
     <w:multiLevelType w:val="hybridMultilevel"/>
     <w:tmpl w:val="14B4BE14"/>
@@ -1981,7 +2584,7 @@
       </w:rPr>
     </w:lvl>
   </w:abstractNum>
-  <w:abstractNum w:abstractNumId="16" w15:restartNumberingAfterBreak="0">
+  <w:abstractNum w:abstractNumId="17" w15:restartNumberingAfterBreak="0">
     <w:nsid w:val="4ADE5FE3"/>
     <w:multiLevelType w:val="hybridMultilevel"/>
     <w:tmpl w:val="51AE01F6"/>
@@ -2070,7 +2673,7 @@
       </w:pPr>
     </w:lvl>
   </w:abstractNum>
-  <w:abstractNum w:abstractNumId="17" w15:restartNumberingAfterBreak="0">
+  <w:abstractNum w:abstractNumId="18" w15:restartNumberingAfterBreak="0">
     <w:nsid w:val="4CCB4B99"/>
     <w:multiLevelType w:val="hybridMultilevel"/>
     <w:tmpl w:val="A79A47AC"/>
@@ -2159,7 +2762,7 @@
       </w:pPr>
     </w:lvl>
   </w:abstractNum>
-  <w:abstractNum w:abstractNumId="18" w15:restartNumberingAfterBreak="0">
+  <w:abstractNum w:abstractNumId="19" w15:restartNumberingAfterBreak="0">
     <w:nsid w:val="528156A4"/>
     <w:multiLevelType w:val="hybridMultilevel"/>
     <w:tmpl w:val="635AF572"/>
@@ -2272,7 +2875,7 @@
       </w:rPr>
     </w:lvl>
   </w:abstractNum>
-  <w:abstractNum w:abstractNumId="19" w15:restartNumberingAfterBreak="0">
+  <w:abstractNum w:abstractNumId="20" w15:restartNumberingAfterBreak="0">
     <w:nsid w:val="55BE15CF"/>
     <w:multiLevelType w:val="hybridMultilevel"/>
     <w:tmpl w:val="38AEB970"/>
@@ -2385,7 +2988,7 @@
       </w:rPr>
     </w:lvl>
   </w:abstractNum>
-  <w:abstractNum w:abstractNumId="20" w15:restartNumberingAfterBreak="0">
+  <w:abstractNum w:abstractNumId="21" w15:restartNumberingAfterBreak="0">
     <w:nsid w:val="589D409C"/>
     <w:multiLevelType w:val="hybridMultilevel"/>
     <w:tmpl w:val="C1A0AB48"/>
@@ -2498,7 +3101,7 @@
       </w:rPr>
     </w:lvl>
   </w:abstractNum>
-  <w:abstractNum w:abstractNumId="21" w15:restartNumberingAfterBreak="0">
+  <w:abstractNum w:abstractNumId="22" w15:restartNumberingAfterBreak="0">
     <w:nsid w:val="60A7255D"/>
     <w:multiLevelType w:val="hybridMultilevel"/>
     <w:tmpl w:val="0B5ADA40"/>
@@ -2611,7 +3214,7 @@
       </w:rPr>
     </w:lvl>
   </w:abstractNum>
-  <w:abstractNum w:abstractNumId="22" w15:restartNumberingAfterBreak="0">
+  <w:abstractNum w:abstractNumId="23" w15:restartNumberingAfterBreak="0">
     <w:nsid w:val="62A11840"/>
     <w:multiLevelType w:val="hybridMultilevel"/>
     <w:tmpl w:val="ED1C015C"/>
@@ -2724,7 +3327,7 @@
       </w:rPr>
     </w:lvl>
   </w:abstractNum>
-  <w:abstractNum w:abstractNumId="23" w15:restartNumberingAfterBreak="0">
+  <w:abstractNum w:abstractNumId="24" w15:restartNumberingAfterBreak="0">
     <w:nsid w:val="64F73052"/>
     <w:multiLevelType w:val="hybridMultilevel"/>
     <w:tmpl w:val="E3829236"/>
@@ -2813,7 +3416,7 @@
       </w:pPr>
     </w:lvl>
   </w:abstractNum>
-  <w:abstractNum w:abstractNumId="24" w15:restartNumberingAfterBreak="0">
+  <w:abstractNum w:abstractNumId="25" w15:restartNumberingAfterBreak="0">
     <w:nsid w:val="6F583F83"/>
     <w:multiLevelType w:val="hybridMultilevel"/>
     <w:tmpl w:val="EE5855BC"/>
@@ -2903,7 +3506,7 @@
       </w:pPr>
     </w:lvl>
   </w:abstractNum>
-  <w:abstractNum w:abstractNumId="25" w15:restartNumberingAfterBreak="0">
+  <w:abstractNum w:abstractNumId="26" w15:restartNumberingAfterBreak="0">
     <w:nsid w:val="717016A4"/>
     <w:multiLevelType w:val="hybridMultilevel"/>
     <w:tmpl w:val="7FD20ACE"/>
@@ -3016,7 +3619,7 @@
       </w:rPr>
     </w:lvl>
   </w:abstractNum>
-  <w:abstractNum w:abstractNumId="26" w15:restartNumberingAfterBreak="0">
+  <w:abstractNum w:abstractNumId="27" w15:restartNumberingAfterBreak="0">
     <w:nsid w:val="73751BD7"/>
     <w:multiLevelType w:val="hybridMultilevel"/>
     <w:tmpl w:val="C706C10C"/>
@@ -3128,7 +3731,7 @@
       </w:rPr>
     </w:lvl>
   </w:abstractNum>
-  <w:abstractNum w:abstractNumId="27" w15:restartNumberingAfterBreak="0">
+  <w:abstractNum w:abstractNumId="28" w15:restartNumberingAfterBreak="0">
     <w:nsid w:val="76377865"/>
     <w:multiLevelType w:val="hybridMultilevel"/>
     <w:tmpl w:val="19AA18C8"/>
@@ -3242,88 +3845,91 @@
     </w:lvl>
   </w:abstractNum>
   <w:num w:numId="1">
+    <w:abstractNumId w:val="4"/>
+  </w:num>
+  <w:num w:numId="2">
+    <w:abstractNumId w:val="19"/>
+  </w:num>
+  <w:num w:numId="3">
+    <w:abstractNumId w:val="23"/>
+  </w:num>
+  <w:num w:numId="4">
+    <w:abstractNumId w:val="27"/>
+  </w:num>
+  <w:num w:numId="5">
+    <w:abstractNumId w:val="17"/>
+  </w:num>
+  <w:num w:numId="6">
+    <w:abstractNumId w:val="22"/>
+  </w:num>
+  <w:num w:numId="7">
+    <w:abstractNumId w:val="6"/>
+  </w:num>
+  <w:num w:numId="8">
+    <w:abstractNumId w:val="28"/>
+  </w:num>
+  <w:num w:numId="9">
+    <w:abstractNumId w:val="26"/>
+  </w:num>
+  <w:num w:numId="10">
+    <w:abstractNumId w:val="12"/>
+  </w:num>
+  <w:num w:numId="11">
     <w:abstractNumId w:val="3"/>
   </w:num>
-  <w:num w:numId="2">
+  <w:num w:numId="12">
+    <w:abstractNumId w:val="8"/>
+  </w:num>
+  <w:num w:numId="13">
+    <w:abstractNumId w:val="15"/>
+  </w:num>
+  <w:num w:numId="14">
+    <w:abstractNumId w:val="14"/>
+  </w:num>
+  <w:num w:numId="15">
+    <w:abstractNumId w:val="25"/>
+  </w:num>
+  <w:num w:numId="16">
+    <w:abstractNumId w:val="20"/>
+  </w:num>
+  <w:num w:numId="17">
+    <w:abstractNumId w:val="5"/>
+  </w:num>
+  <w:num w:numId="18">
+    <w:abstractNumId w:val="13"/>
+  </w:num>
+  <w:num w:numId="19">
     <w:abstractNumId w:val="18"/>
   </w:num>
-  <w:num w:numId="3">
-    <w:abstractNumId w:val="22"/>
+  <w:num w:numId="20">
+    <w:abstractNumId w:val="9"/>
   </w:num>
-  <w:num w:numId="4">
-    <w:abstractNumId w:val="26"/>
+  <w:num w:numId="21">
+    <w:abstractNumId w:val="10"/>
   </w:num>
-  <w:num w:numId="5">
-    <w:abstractNumId w:val="16"/>
-  </w:num>
-  <w:num w:numId="6">
+  <w:num w:numId="22">
     <w:abstractNumId w:val="21"/>
   </w:num>
-  <w:num w:numId="7">
-    <w:abstractNumId w:val="5"/>
-  </w:num>
-  <w:num w:numId="8">
-    <w:abstractNumId w:val="27"/>
-  </w:num>
-  <w:num w:numId="9">
-    <w:abstractNumId w:val="25"/>
-  </w:num>
-  <w:num w:numId="10">
-    <w:abstractNumId w:val="11"/>
-  </w:num>
-  <w:num w:numId="11">
+  <w:num w:numId="23">
     <w:abstractNumId w:val="2"/>
-  </w:num>
-  <w:num w:numId="12">
-    <w:abstractNumId w:val="7"/>
-  </w:num>
-  <w:num w:numId="13">
-    <w:abstractNumId w:val="14"/>
-  </w:num>
-  <w:num w:numId="14">
-    <w:abstractNumId w:val="13"/>
-  </w:num>
-  <w:num w:numId="15">
-    <w:abstractNumId w:val="24"/>
-  </w:num>
-  <w:num w:numId="16">
-    <w:abstractNumId w:val="19"/>
-  </w:num>
-  <w:num w:numId="17">
-    <w:abstractNumId w:val="4"/>
-  </w:num>
-  <w:num w:numId="18">
-    <w:abstractNumId w:val="12"/>
-  </w:num>
-  <w:num w:numId="19">
-    <w:abstractNumId w:val="17"/>
-  </w:num>
-  <w:num w:numId="20">
-    <w:abstractNumId w:val="8"/>
-  </w:num>
-  <w:num w:numId="21">
-    <w:abstractNumId w:val="9"/>
-  </w:num>
-  <w:num w:numId="22">
-    <w:abstractNumId w:val="20"/>
-  </w:num>
-  <w:num w:numId="23">
-    <w:abstractNumId w:val="1"/>
   </w:num>
   <w:num w:numId="24">
     <w:abstractNumId w:val="0"/>
   </w:num>
   <w:num w:numId="25">
-    <w:abstractNumId w:val="23"/>
+    <w:abstractNumId w:val="24"/>
   </w:num>
   <w:num w:numId="26">
-    <w:abstractNumId w:val="6"/>
+    <w:abstractNumId w:val="7"/>
   </w:num>
   <w:num w:numId="27">
-    <w:abstractNumId w:val="10"/>
+    <w:abstractNumId w:val="11"/>
   </w:num>
   <w:num w:numId="28">
-    <w:abstractNumId w:val="15"/>
+    <w:abstractNumId w:val="16"/>
+  </w:num>
+  <w:num w:numId="29">
+    <w:abstractNumId w:val="1"/>
   </w:num>
 </w:numbering>
 </file>

</xml_diff>